<commit_message>
Added Bmad Global Coords info
</commit_message>
<xml_diff>
--- a/Lattice Script Writeup.docx
+++ b/Lattice Script Writeup.docx
@@ -1,6 +1,6 @@
 
 <file path=word/document.xml><?xml version="1.0" encoding="utf-8"?>
-<w:document xmlns:wpc="http://schemas.microsoft.com/office/word/2010/wordprocessingCanvas" xmlns:cx="http://schemas.microsoft.com/office/drawing/2014/chartex" xmlns:cx1="http://schemas.microsoft.com/office/drawing/2015/9/8/chartex" xmlns:cx2="http://schemas.microsoft.com/office/drawing/2015/10/21/chartex" xmlns:cx3="http://schemas.microsoft.com/office/drawing/2016/5/9/chartex" xmlns:cx4="http://schemas.microsoft.com/office/drawing/2016/5/10/chartex" xmlns:cx5="http://schemas.microsoft.com/office/drawing/2016/5/11/chartex" xmlns:cx6="http://schemas.microsoft.com/office/drawing/2016/5/12/chartex" xmlns:cx7="http://schemas.microsoft.com/office/drawing/2016/5/13/chartex" xmlns:cx8="http://schemas.microsoft.com/office/drawing/2016/5/14/chartex" xmlns:mc="http://schemas.openxmlformats.org/markup-compatibility/2006" xmlns:aink="http://schemas.microsoft.com/office/drawing/2016/ink" xmlns:am3d="http://schemas.microsoft.com/office/drawing/2017/model3d" xmlns:o="urn:schemas-microsoft-com:office:office" xmlns:r="http://schemas.openxmlformats.org/officeDocument/2006/relationships" xmlns:m="http://schemas.openxmlformats.org/officeDocument/2006/math" xmlns:v="urn:schemas-microsoft-com:vml" xmlns:wp14="http://schemas.microsoft.com/office/word/2010/wordprocessingDrawing" xmlns:wp="http://schemas.openxmlformats.org/drawingml/2006/wordprocessingDrawing" xmlns:w10="urn:schemas-microsoft-com:office:word" xmlns:w="http://schemas.openxmlformats.org/wordprocessingml/2006/main" xmlns:w14="http://schemas.microsoft.com/office/word/2010/wordml" xmlns:w15="http://schemas.microsoft.com/office/word/2012/wordml" xmlns:w16cex="http://schemas.microsoft.com/office/word/2018/wordml/cex" xmlns:w16cid="http://schemas.microsoft.com/office/word/2016/wordml/cid" xmlns:w16="http://schemas.microsoft.com/office/word/2018/wordml" xmlns:w16se="http://schemas.microsoft.com/office/word/2015/wordml/symex" xmlns:wpg="http://schemas.microsoft.com/office/word/2010/wordprocessingGroup" xmlns:wpi="http://schemas.microsoft.com/office/word/2010/wordprocessingInk" xmlns:wne="http://schemas.microsoft.com/office/word/2006/wordml" xmlns:wps="http://schemas.microsoft.com/office/word/2010/wordprocessingShape" mc:Ignorable="w14 w15 w16se w16cid w16 w16cex wp14">
+<w:document xmlns:wpc="http://schemas.microsoft.com/office/word/2010/wordprocessingCanvas" xmlns:cx="http://schemas.microsoft.com/office/drawing/2014/chartex" xmlns:cx1="http://schemas.microsoft.com/office/drawing/2015/9/8/chartex" xmlns:cx2="http://schemas.microsoft.com/office/drawing/2015/10/21/chartex" xmlns:cx3="http://schemas.microsoft.com/office/drawing/2016/5/9/chartex" xmlns:cx4="http://schemas.microsoft.com/office/drawing/2016/5/10/chartex" xmlns:cx5="http://schemas.microsoft.com/office/drawing/2016/5/11/chartex" xmlns:cx6="http://schemas.microsoft.com/office/drawing/2016/5/12/chartex" xmlns:cx7="http://schemas.microsoft.com/office/drawing/2016/5/13/chartex" xmlns:cx8="http://schemas.microsoft.com/office/drawing/2016/5/14/chartex" xmlns:mc="http://schemas.openxmlformats.org/markup-compatibility/2006" xmlns:aink="http://schemas.microsoft.com/office/drawing/2016/ink" xmlns:am3d="http://schemas.microsoft.com/office/drawing/2017/model3d" xmlns:o="urn:schemas-microsoft-com:office:office" xmlns:r="http://schemas.openxmlformats.org/officeDocument/2006/relationships" xmlns:m="http://schemas.openxmlformats.org/officeDocument/2006/math" xmlns:v="urn:schemas-microsoft-com:vml" xmlns:wp14="http://schemas.microsoft.com/office/word/2010/wordprocessingDrawing" xmlns:wp="http://schemas.openxmlformats.org/drawingml/2006/wordprocessingDrawing" xmlns:w10="urn:schemas-microsoft-com:office:word" xmlns:w="http://schemas.openxmlformats.org/wordprocessingml/2006/main" xmlns:w14="http://schemas.microsoft.com/office/word/2010/wordml" xmlns:w15="http://schemas.microsoft.com/office/word/2012/wordml" xmlns:w16cex="http://schemas.microsoft.com/office/word/2018/wordml/cex" xmlns:w16cid="http://schemas.microsoft.com/office/word/2016/wordml/cid" xmlns:w16="http://schemas.microsoft.com/office/word/2018/wordml" xmlns:w16sdtdh="http://schemas.microsoft.com/office/word/2020/wordml/sdtdatahash" xmlns:w16se="http://schemas.microsoft.com/office/word/2015/wordml/symex" xmlns:wpg="http://schemas.microsoft.com/office/word/2010/wordprocessingGroup" xmlns:wpi="http://schemas.microsoft.com/office/word/2010/wordprocessingInk" xmlns:wne="http://schemas.microsoft.com/office/word/2006/wordml" xmlns:wps="http://schemas.microsoft.com/office/word/2010/wordprocessingShape" mc:Ignorable="w14 w15 w16se w16cid w16 w16cex w16sdtdh wp14">
   <w:body>
     <w:p>
       <w:pPr>
@@ -139,10 +139,261 @@
         <w:t>”</w:t>
       </w:r>
       <w:r>
+        <w:t xml:space="preserve"> in folder with lattice .xlsx file</w:t>
+      </w:r>
+    </w:p>
+    <w:p>
+      <w:pPr>
+        <w:pStyle w:val="ListParagraph"/>
+        <w:numPr>
+          <w:ilvl w:val="0"/>
+          <w:numId w:val="1"/>
+        </w:numPr>
+      </w:pPr>
+      <w:r>
+        <w:t>Create new part file</w:t>
+      </w:r>
+    </w:p>
+    <w:p>
+      <w:pPr>
+        <w:pStyle w:val="ListParagraph"/>
+        <w:numPr>
+          <w:ilvl w:val="1"/>
+          <w:numId w:val="1"/>
+        </w:numPr>
+      </w:pPr>
+      <w:r>
+        <w:t>Save file in folder with lattice .xlsx file</w:t>
+      </w:r>
+    </w:p>
+    <w:p>
+      <w:pPr>
+        <w:pStyle w:val="ListParagraph"/>
+        <w:numPr>
+          <w:ilvl w:val="1"/>
+          <w:numId w:val="1"/>
+        </w:numPr>
+      </w:pPr>
+      <w:r>
+        <w:t>Pl</w:t>
+      </w:r>
+      <w:r>
+        <w:t>ace</w:t>
+      </w:r>
+      <w:r>
+        <w:t xml:space="preserve"> UCS at Origin</w:t>
+      </w:r>
+      <w:r>
         <w:t xml:space="preserve"> </w:t>
       </w:r>
       <w:r>
-        <w:t>in folder with lattice .xlsx file</w:t>
+        <w:t>with proper orientation for Lattice file</w:t>
+      </w:r>
+      <w:r>
+        <w:t>– leave default name (UCS1)</w:t>
+      </w:r>
+    </w:p>
+    <w:p>
+      <w:pPr>
+        <w:pStyle w:val="ListParagraph"/>
+        <w:numPr>
+          <w:ilvl w:val="1"/>
+          <w:numId w:val="1"/>
+        </w:numPr>
+      </w:pPr>
+      <w:r>
+        <w:t>Create User parameter called “Length”, set initial value to anything (not 0)</w:t>
+      </w:r>
+    </w:p>
+    <w:p>
+      <w:pPr>
+        <w:pStyle w:val="ListParagraph"/>
+        <w:numPr>
+          <w:ilvl w:val="1"/>
+          <w:numId w:val="1"/>
+        </w:numPr>
+      </w:pPr>
+      <w:r>
+        <w:t xml:space="preserve">Create sketch on </w:t>
+      </w:r>
+      <w:r>
+        <w:t>YZ</w:t>
+      </w:r>
+      <w:r>
+        <w:t xml:space="preserve"> Plane with shape of first element</w:t>
+      </w:r>
+    </w:p>
+    <w:p>
+      <w:pPr>
+        <w:pStyle w:val="ListParagraph"/>
+        <w:numPr>
+          <w:ilvl w:val="1"/>
+          <w:numId w:val="1"/>
+        </w:numPr>
+      </w:pPr>
+      <w:r>
+        <w:t>Extrude sketch Length = “Length”</w:t>
+      </w:r>
+    </w:p>
+    <w:p>
+      <w:pPr>
+        <w:pStyle w:val="ListParagraph"/>
+        <w:numPr>
+          <w:ilvl w:val="2"/>
+          <w:numId w:val="1"/>
+        </w:numPr>
+      </w:pPr>
+      <w:r>
+        <w:t>Symmetric Extrusion</w:t>
+      </w:r>
+    </w:p>
+    <w:p>
+      <w:pPr>
+        <w:pStyle w:val="ListParagraph"/>
+        <w:numPr>
+          <w:ilvl w:val="1"/>
+          <w:numId w:val="1"/>
+        </w:numPr>
+      </w:pPr>
+      <w:r>
+        <w:t>Run Script 2 to create all parts for that element</w:t>
+      </w:r>
+    </w:p>
+    <w:p>
+      <w:pPr>
+        <w:pStyle w:val="ListParagraph"/>
+        <w:numPr>
+          <w:ilvl w:val="2"/>
+          <w:numId w:val="1"/>
+        </w:numPr>
+      </w:pPr>
+      <w:r>
+        <w:t>Line 2 – Change key for current element</w:t>
+      </w:r>
+    </w:p>
+    <w:p>
+      <w:pPr>
+        <w:pStyle w:val="ListParagraph"/>
+        <w:numPr>
+          <w:ilvl w:val="2"/>
+          <w:numId w:val="1"/>
+        </w:numPr>
+      </w:pPr>
+      <w:r>
+        <w:t>Line 19 – Add correct location for Lattice File</w:t>
+      </w:r>
+    </w:p>
+    <w:p>
+      <w:pPr>
+        <w:pStyle w:val="ListParagraph"/>
+        <w:numPr>
+          <w:ilvl w:val="2"/>
+          <w:numId w:val="1"/>
+        </w:numPr>
+      </w:pPr>
+      <w:r>
+        <w:t>Line 26 – End of loop should be after last line of lattice file</w:t>
+      </w:r>
+    </w:p>
+    <w:p>
+      <w:pPr>
+        <w:pStyle w:val="ListParagraph"/>
+        <w:numPr>
+          <w:ilvl w:val="2"/>
+          <w:numId w:val="1"/>
+        </w:numPr>
+      </w:pPr>
+      <w:r>
+        <w:t>Line 28-29 – Change Columns for data from lattice file</w:t>
+      </w:r>
+    </w:p>
+    <w:p>
+      <w:pPr>
+        <w:pStyle w:val="ListParagraph"/>
+        <w:numPr>
+          <w:ilvl w:val="2"/>
+          <w:numId w:val="1"/>
+        </w:numPr>
+      </w:pPr>
+      <w:r>
+        <w:t>Select Lattice excel file when prompted</w:t>
+      </w:r>
+    </w:p>
+    <w:p>
+      <w:pPr>
+        <w:pStyle w:val="ListParagraph"/>
+        <w:numPr>
+          <w:ilvl w:val="1"/>
+          <w:numId w:val="1"/>
+        </w:numPr>
+      </w:pPr>
+      <w:r>
+        <w:t>Save file</w:t>
+      </w:r>
+    </w:p>
+    <w:p>
+      <w:pPr>
+        <w:pStyle w:val="ListParagraph"/>
+        <w:numPr>
+          <w:ilvl w:val="1"/>
+          <w:numId w:val="1"/>
+        </w:numPr>
+      </w:pPr>
+      <w:proofErr w:type="spellStart"/>
+      <w:r>
+        <w:t>SaveAs</w:t>
+      </w:r>
+      <w:proofErr w:type="spellEnd"/>
+      <w:r>
+        <w:t xml:space="preserve"> file for next element type</w:t>
+      </w:r>
+    </w:p>
+    <w:p>
+      <w:pPr>
+        <w:pStyle w:val="ListParagraph"/>
+        <w:numPr>
+          <w:ilvl w:val="1"/>
+          <w:numId w:val="1"/>
+        </w:numPr>
+      </w:pPr>
+      <w:r>
+        <w:t>Change sketch for next element type</w:t>
+      </w:r>
+    </w:p>
+    <w:p>
+      <w:pPr>
+        <w:pStyle w:val="ListParagraph"/>
+        <w:numPr>
+          <w:ilvl w:val="1"/>
+          <w:numId w:val="1"/>
+        </w:numPr>
+      </w:pPr>
+      <w:r>
+        <w:t>Rerun Script 2</w:t>
+      </w:r>
+    </w:p>
+    <w:p>
+      <w:pPr>
+        <w:pStyle w:val="ListParagraph"/>
+        <w:numPr>
+          <w:ilvl w:val="2"/>
+          <w:numId w:val="1"/>
+        </w:numPr>
+      </w:pPr>
+      <w:r>
+        <w:t>Line 2 – Change key for current element</w:t>
+      </w:r>
+    </w:p>
+    <w:p>
+      <w:pPr>
+        <w:pStyle w:val="ListParagraph"/>
+        <w:numPr>
+          <w:ilvl w:val="1"/>
+          <w:numId w:val="1"/>
+        </w:numPr>
+      </w:pPr>
+      <w:r>
+        <w:t>Iterate (f.) and (g.) for all different elements</w:t>
       </w:r>
     </w:p>
     <w:p>
@@ -154,7 +405,7 @@
         </w:numPr>
       </w:pPr>
       <w:r>
-        <w:t>Create new part file</w:t>
+        <w:t>Create new Assembly file</w:t>
       </w:r>
     </w:p>
     <w:p>
@@ -178,64 +429,30 @@
         </w:numPr>
       </w:pPr>
       <w:r>
-        <w:t>Pl</w:t>
-      </w:r>
-      <w:r>
-        <w:t>ace</w:t>
-      </w:r>
-      <w:r>
-        <w:t xml:space="preserve"> UCS at Origin</w:t>
-      </w:r>
-      <w:r>
-        <w:t xml:space="preserve"> </w:t>
-      </w:r>
-      <w:r>
-        <w:t>with proper orientation for Lattice file</w:t>
-      </w:r>
-      <w:r>
-        <w:t>– leave default name (UCS1)</w:t>
-      </w:r>
-    </w:p>
-    <w:p>
-      <w:pPr>
-        <w:pStyle w:val="ListParagraph"/>
-        <w:numPr>
-          <w:ilvl w:val="1"/>
-          <w:numId w:val="1"/>
-        </w:numPr>
-      </w:pPr>
-      <w:r>
-        <w:t>Create User parameter called “Length”, set initial value to anything (not 0)</w:t>
-      </w:r>
-    </w:p>
-    <w:p>
-      <w:pPr>
-        <w:pStyle w:val="ListParagraph"/>
-        <w:numPr>
-          <w:ilvl w:val="1"/>
-          <w:numId w:val="1"/>
-        </w:numPr>
-      </w:pPr>
-      <w:r>
-        <w:t xml:space="preserve">Create sketch on </w:t>
-      </w:r>
-      <w:r>
-        <w:t>YZ</w:t>
-      </w:r>
-      <w:r>
-        <w:t xml:space="preserve"> Plane with shape of first element</w:t>
-      </w:r>
-    </w:p>
-    <w:p>
-      <w:pPr>
-        <w:pStyle w:val="ListParagraph"/>
-        <w:numPr>
-          <w:ilvl w:val="1"/>
-          <w:numId w:val="1"/>
-        </w:numPr>
-      </w:pPr>
-      <w:r>
-        <w:t>Extrude sketch Length = “Length”</w:t>
+        <w:t xml:space="preserve">Place </w:t>
+      </w:r>
+      <w:proofErr w:type="spellStart"/>
+      <w:r>
+        <w:t>UCSs.ipt</w:t>
+      </w:r>
+      <w:proofErr w:type="spellEnd"/>
+      <w:r>
+        <w:t xml:space="preserve"> at origin</w:t>
+      </w:r>
+    </w:p>
+    <w:p>
+      <w:pPr>
+        <w:pStyle w:val="ListParagraph"/>
+        <w:numPr>
+          <w:ilvl w:val="1"/>
+          <w:numId w:val="1"/>
+        </w:numPr>
+      </w:pPr>
+      <w:r>
+        <w:t xml:space="preserve">Run Script </w:t>
+      </w:r>
+      <w:r>
+        <w:t>3 to place parts (may take minutes)</w:t>
       </w:r>
     </w:p>
     <w:p>
@@ -247,19 +464,7 @@
         </w:numPr>
       </w:pPr>
       <w:r>
-        <w:t>Symmetric Extrusion</w:t>
-      </w:r>
-    </w:p>
-    <w:p>
-      <w:pPr>
-        <w:pStyle w:val="ListParagraph"/>
-        <w:numPr>
-          <w:ilvl w:val="1"/>
-          <w:numId w:val="1"/>
-        </w:numPr>
-      </w:pPr>
-      <w:r>
-        <w:t>Run Script 2 to create all parts for that element</w:t>
+        <w:t>Lines 19-21 – Change Columns for data from lattice file</w:t>
       </w:r>
     </w:p>
     <w:p>
@@ -271,7 +476,7 @@
         </w:numPr>
       </w:pPr>
       <w:r>
-        <w:t>Line 2 – Change key for current element</w:t>
+        <w:t>Line 27 – Change directory for element part files</w:t>
       </w:r>
     </w:p>
     <w:p>
@@ -283,42 +488,6 @@
         </w:numPr>
       </w:pPr>
       <w:r>
-        <w:t>Line 19 – Add correct location for Lattice File</w:t>
-      </w:r>
-    </w:p>
-    <w:p>
-      <w:pPr>
-        <w:pStyle w:val="ListParagraph"/>
-        <w:numPr>
-          <w:ilvl w:val="2"/>
-          <w:numId w:val="1"/>
-        </w:numPr>
-      </w:pPr>
-      <w:r>
-        <w:t>Line 26 – End of loop should be after last line of lattice file</w:t>
-      </w:r>
-    </w:p>
-    <w:p>
-      <w:pPr>
-        <w:pStyle w:val="ListParagraph"/>
-        <w:numPr>
-          <w:ilvl w:val="2"/>
-          <w:numId w:val="1"/>
-        </w:numPr>
-      </w:pPr>
-      <w:r>
-        <w:t>Line 28-29 – Change Columns for data from lattice file</w:t>
-      </w:r>
-    </w:p>
-    <w:p>
-      <w:pPr>
-        <w:pStyle w:val="ListParagraph"/>
-        <w:numPr>
-          <w:ilvl w:val="2"/>
-          <w:numId w:val="1"/>
-        </w:numPr>
-      </w:pPr>
-      <w:r>
         <w:t>Select Lattice excel file when prompted</w:t>
       </w:r>
     </w:p>
@@ -331,179 +500,75 @@
         </w:numPr>
       </w:pPr>
       <w:r>
-        <w:t>Save file</w:t>
-      </w:r>
-    </w:p>
-    <w:p>
-      <w:pPr>
-        <w:pStyle w:val="ListParagraph"/>
-        <w:numPr>
-          <w:ilvl w:val="1"/>
-          <w:numId w:val="1"/>
-        </w:numPr>
-      </w:pPr>
+        <w:t xml:space="preserve"> Save Assembly</w:t>
+      </w:r>
+    </w:p>
+    <w:p>
+      <w:r>
+        <w:br w:type="page"/>
+      </w:r>
+    </w:p>
+    <w:p>
+      <w:r>
+        <w:lastRenderedPageBreak/>
+        <w:t xml:space="preserve">Appendix A – </w:t>
+      </w:r>
       <w:proofErr w:type="spellStart"/>
       <w:r>
-        <w:t>SaveAs</w:t>
+        <w:t>Bmad</w:t>
       </w:r>
       <w:proofErr w:type="spellEnd"/>
       <w:r>
-        <w:t xml:space="preserve"> file for next element type</w:t>
-      </w:r>
-    </w:p>
-    <w:p>
-      <w:pPr>
-        <w:pStyle w:val="ListParagraph"/>
-        <w:numPr>
-          <w:ilvl w:val="1"/>
-          <w:numId w:val="1"/>
-        </w:numPr>
-      </w:pPr>
-      <w:r>
-        <w:t>Change sketch for next element type</w:t>
-      </w:r>
-    </w:p>
-    <w:p>
-      <w:pPr>
-        <w:pStyle w:val="ListParagraph"/>
-        <w:numPr>
-          <w:ilvl w:val="1"/>
-          <w:numId w:val="1"/>
-        </w:numPr>
-      </w:pPr>
-      <w:r>
-        <w:t>Rerun Script 2</w:t>
-      </w:r>
-    </w:p>
-    <w:p>
-      <w:pPr>
-        <w:pStyle w:val="ListParagraph"/>
-        <w:numPr>
-          <w:ilvl w:val="2"/>
-          <w:numId w:val="1"/>
-        </w:numPr>
-      </w:pPr>
-      <w:r>
-        <w:t>Line 2 – Change key for current element</w:t>
-      </w:r>
-    </w:p>
-    <w:p>
-      <w:pPr>
-        <w:pStyle w:val="ListParagraph"/>
-        <w:numPr>
-          <w:ilvl w:val="1"/>
-          <w:numId w:val="1"/>
-        </w:numPr>
-      </w:pPr>
-      <w:r>
-        <w:t>Iterate (f.) and (g.) for all different elements</w:t>
-      </w:r>
-    </w:p>
-    <w:p>
-      <w:pPr>
-        <w:pStyle w:val="ListParagraph"/>
-        <w:numPr>
-          <w:ilvl w:val="0"/>
-          <w:numId w:val="1"/>
-        </w:numPr>
-      </w:pPr>
-      <w:r>
-        <w:t>Create new Assembly file</w:t>
-      </w:r>
-    </w:p>
-    <w:p>
-      <w:pPr>
-        <w:pStyle w:val="ListParagraph"/>
-        <w:numPr>
-          <w:ilvl w:val="1"/>
-          <w:numId w:val="1"/>
-        </w:numPr>
-      </w:pPr>
-      <w:r>
-        <w:t>Save file in folder with lattice .xlsx file</w:t>
-      </w:r>
-    </w:p>
-    <w:p>
-      <w:pPr>
-        <w:pStyle w:val="ListParagraph"/>
-        <w:numPr>
-          <w:ilvl w:val="1"/>
-          <w:numId w:val="1"/>
-        </w:numPr>
-      </w:pPr>
-      <w:r>
-        <w:t xml:space="preserve">Place </w:t>
-      </w:r>
-      <w:proofErr w:type="spellStart"/>
-      <w:r>
-        <w:t>UCSs.ipt</w:t>
-      </w:r>
-      <w:proofErr w:type="spellEnd"/>
-      <w:r>
-        <w:t xml:space="preserve"> at origin</w:t>
-      </w:r>
-    </w:p>
-    <w:p>
-      <w:pPr>
-        <w:pStyle w:val="ListParagraph"/>
-        <w:numPr>
-          <w:ilvl w:val="1"/>
-          <w:numId w:val="1"/>
-        </w:numPr>
-      </w:pPr>
-      <w:r>
-        <w:t xml:space="preserve">Run Script </w:t>
-      </w:r>
-      <w:r>
-        <w:t>3 to place parts (may take minutes)</w:t>
-      </w:r>
-    </w:p>
-    <w:p>
-      <w:pPr>
-        <w:pStyle w:val="ListParagraph"/>
-        <w:numPr>
-          <w:ilvl w:val="2"/>
-          <w:numId w:val="1"/>
-        </w:numPr>
-      </w:pPr>
-      <w:r>
-        <w:t>Lines 19-21 – Change Columns for data from lattice file</w:t>
-      </w:r>
-    </w:p>
-    <w:p>
-      <w:pPr>
-        <w:pStyle w:val="ListParagraph"/>
-        <w:numPr>
-          <w:ilvl w:val="2"/>
-          <w:numId w:val="1"/>
-        </w:numPr>
-      </w:pPr>
-      <w:r>
-        <w:t>Line 27 – Change directory for element part files</w:t>
-      </w:r>
-    </w:p>
-    <w:p>
-      <w:pPr>
-        <w:pStyle w:val="ListParagraph"/>
-        <w:numPr>
-          <w:ilvl w:val="2"/>
-          <w:numId w:val="1"/>
-        </w:numPr>
-      </w:pPr>
-      <w:r>
-        <w:t>Select Lattice excel file when prompted</w:t>
-      </w:r>
-    </w:p>
-    <w:p>
-      <w:pPr>
-        <w:pStyle w:val="ListParagraph"/>
-        <w:numPr>
-          <w:ilvl w:val="1"/>
-          <w:numId w:val="1"/>
-        </w:numPr>
-      </w:pPr>
-      <w:r>
-        <w:t xml:space="preserve"> Save Assembly</w:t>
+        <w:t xml:space="preserve"> Coordinate System</w:t>
+      </w:r>
+    </w:p>
+    <w:p/>
+    <w:p>
+      <w:r>
+        <w:rPr>
+          <w:noProof/>
+        </w:rPr>
+        <w:drawing>
+          <wp:inline distT="0" distB="0" distL="0" distR="0" wp14:anchorId="61F19492" wp14:editId="10FB51D9">
+            <wp:extent cx="5943600" cy="4104005"/>
+            <wp:effectExtent l="0" t="0" r="0" b="0"/>
+            <wp:docPr id="1" name="Picture 1" descr="Text, letter&#10;&#10;Description automatically generated"/>
+            <wp:cNvGraphicFramePr>
+              <a:graphicFrameLocks xmlns:a="http://schemas.openxmlformats.org/drawingml/2006/main" noChangeAspect="1"/>
+            </wp:cNvGraphicFramePr>
+            <a:graphic xmlns:a="http://schemas.openxmlformats.org/drawingml/2006/main">
+              <a:graphicData uri="http://schemas.openxmlformats.org/drawingml/2006/picture">
+                <pic:pic xmlns:pic="http://schemas.openxmlformats.org/drawingml/2006/picture">
+                  <pic:nvPicPr>
+                    <pic:cNvPr id="1" name="Picture 1" descr="Text, letter&#10;&#10;Description automatically generated"/>
+                    <pic:cNvPicPr/>
+                  </pic:nvPicPr>
+                  <pic:blipFill>
+                    <a:blip r:embed="rId5">
+                      <a:extLst>
+                        <a:ext uri="{28A0092B-C50C-407E-A947-70E740481C1C}">
+                          <a14:useLocalDpi xmlns:a14="http://schemas.microsoft.com/office/drawing/2010/main" val="0"/>
+                        </a:ext>
+                      </a:extLst>
+                    </a:blip>
+                    <a:stretch>
+                      <a:fillRect/>
+                    </a:stretch>
+                  </pic:blipFill>
+                  <pic:spPr>
+                    <a:xfrm>
+                      <a:off x="0" y="0"/>
+                      <a:ext cx="5943600" cy="4104005"/>
+                    </a:xfrm>
+                    <a:prstGeom prst="rect">
+                      <a:avLst/>
+                    </a:prstGeom>
+                  </pic:spPr>
+                </pic:pic>
+              </a:graphicData>
+            </a:graphic>
+          </wp:inline>
+        </w:drawing>
       </w:r>
     </w:p>
     <w:sectPr>
@@ -517,7 +582,7 @@
 </file>
 
 <file path=word/numbering.xml><?xml version="1.0" encoding="utf-8"?>
-<w:numbering xmlns:wpc="http://schemas.microsoft.com/office/word/2010/wordprocessingCanvas" xmlns:cx="http://schemas.microsoft.com/office/drawing/2014/chartex" xmlns:cx1="http://schemas.microsoft.com/office/drawing/2015/9/8/chartex" xmlns:cx2="http://schemas.microsoft.com/office/drawing/2015/10/21/chartex" xmlns:cx3="http://schemas.microsoft.com/office/drawing/2016/5/9/chartex" xmlns:cx4="http://schemas.microsoft.com/office/drawing/2016/5/10/chartex" xmlns:cx5="http://schemas.microsoft.com/office/drawing/2016/5/11/chartex" xmlns:cx6="http://schemas.microsoft.com/office/drawing/2016/5/12/chartex" xmlns:cx7="http://schemas.microsoft.com/office/drawing/2016/5/13/chartex" xmlns:cx8="http://schemas.microsoft.com/office/drawing/2016/5/14/chartex" xmlns:mc="http://schemas.openxmlformats.org/markup-compatibility/2006" xmlns:aink="http://schemas.microsoft.com/office/drawing/2016/ink" xmlns:am3d="http://schemas.microsoft.com/office/drawing/2017/model3d" xmlns:o="urn:schemas-microsoft-com:office:office" xmlns:r="http://schemas.openxmlformats.org/officeDocument/2006/relationships" xmlns:m="http://schemas.openxmlformats.org/officeDocument/2006/math" xmlns:v="urn:schemas-microsoft-com:vml" xmlns:wp14="http://schemas.microsoft.com/office/word/2010/wordprocessingDrawing" xmlns:wp="http://schemas.openxmlformats.org/drawingml/2006/wordprocessingDrawing" xmlns:w10="urn:schemas-microsoft-com:office:word" xmlns:w="http://schemas.openxmlformats.org/wordprocessingml/2006/main" xmlns:w14="http://schemas.microsoft.com/office/word/2010/wordml" xmlns:w15="http://schemas.microsoft.com/office/word/2012/wordml" xmlns:w16cex="http://schemas.microsoft.com/office/word/2018/wordml/cex" xmlns:w16cid="http://schemas.microsoft.com/office/word/2016/wordml/cid" xmlns:w16="http://schemas.microsoft.com/office/word/2018/wordml" xmlns:w16se="http://schemas.microsoft.com/office/word/2015/wordml/symex" xmlns:wpg="http://schemas.microsoft.com/office/word/2010/wordprocessingGroup" xmlns:wpi="http://schemas.microsoft.com/office/word/2010/wordprocessingInk" xmlns:wne="http://schemas.microsoft.com/office/word/2006/wordml" xmlns:wps="http://schemas.microsoft.com/office/word/2010/wordprocessingShape" mc:Ignorable="w14 w15 w16se w16cid w16 w16cex wp14">
+<w:numbering xmlns:wpc="http://schemas.microsoft.com/office/word/2010/wordprocessingCanvas" xmlns:cx="http://schemas.microsoft.com/office/drawing/2014/chartex" xmlns:cx1="http://schemas.microsoft.com/office/drawing/2015/9/8/chartex" xmlns:cx2="http://schemas.microsoft.com/office/drawing/2015/10/21/chartex" xmlns:cx3="http://schemas.microsoft.com/office/drawing/2016/5/9/chartex" xmlns:cx4="http://schemas.microsoft.com/office/drawing/2016/5/10/chartex" xmlns:cx5="http://schemas.microsoft.com/office/drawing/2016/5/11/chartex" xmlns:cx6="http://schemas.microsoft.com/office/drawing/2016/5/12/chartex" xmlns:cx7="http://schemas.microsoft.com/office/drawing/2016/5/13/chartex" xmlns:cx8="http://schemas.microsoft.com/office/drawing/2016/5/14/chartex" xmlns:mc="http://schemas.openxmlformats.org/markup-compatibility/2006" xmlns:aink="http://schemas.microsoft.com/office/drawing/2016/ink" xmlns:am3d="http://schemas.microsoft.com/office/drawing/2017/model3d" xmlns:o="urn:schemas-microsoft-com:office:office" xmlns:r="http://schemas.openxmlformats.org/officeDocument/2006/relationships" xmlns:m="http://schemas.openxmlformats.org/officeDocument/2006/math" xmlns:v="urn:schemas-microsoft-com:vml" xmlns:wp14="http://schemas.microsoft.com/office/word/2010/wordprocessingDrawing" xmlns:wp="http://schemas.openxmlformats.org/drawingml/2006/wordprocessingDrawing" xmlns:w10="urn:schemas-microsoft-com:office:word" xmlns:w="http://schemas.openxmlformats.org/wordprocessingml/2006/main" xmlns:w14="http://schemas.microsoft.com/office/word/2010/wordml" xmlns:w15="http://schemas.microsoft.com/office/word/2012/wordml" xmlns:w16cex="http://schemas.microsoft.com/office/word/2018/wordml/cex" xmlns:w16cid="http://schemas.microsoft.com/office/word/2016/wordml/cid" xmlns:w16="http://schemas.microsoft.com/office/word/2018/wordml" xmlns:w16sdtdh="http://schemas.microsoft.com/office/word/2020/wordml/sdtdatahash" xmlns:w16se="http://schemas.microsoft.com/office/word/2015/wordml/symex" xmlns:wpg="http://schemas.microsoft.com/office/word/2010/wordprocessingGroup" xmlns:wpi="http://schemas.microsoft.com/office/word/2010/wordprocessingInk" xmlns:wne="http://schemas.microsoft.com/office/word/2006/wordml" xmlns:wps="http://schemas.microsoft.com/office/word/2010/wordprocessingShape" mc:Ignorable="w14 w15 w16se w16cid w16 w16cex w16sdtdh wp14">
   <w:abstractNum w:abstractNumId="0" w15:restartNumberingAfterBreak="0">
     <w:nsid w:val="1B233CCA"/>
     <w:multiLevelType w:val="hybridMultilevel"/>
@@ -614,7 +679,7 @@
 </file>
 
 <file path=word/styles.xml><?xml version="1.0" encoding="utf-8"?>
-<w:styles xmlns:mc="http://schemas.openxmlformats.org/markup-compatibility/2006" xmlns:r="http://schemas.openxmlformats.org/officeDocument/2006/relationships" xmlns:w="http://schemas.openxmlformats.org/wordprocessingml/2006/main" xmlns:w14="http://schemas.microsoft.com/office/word/2010/wordml" xmlns:w15="http://schemas.microsoft.com/office/word/2012/wordml" xmlns:w16cex="http://schemas.microsoft.com/office/word/2018/wordml/cex" xmlns:w16cid="http://schemas.microsoft.com/office/word/2016/wordml/cid" xmlns:w16="http://schemas.microsoft.com/office/word/2018/wordml" xmlns:w16se="http://schemas.microsoft.com/office/word/2015/wordml/symex" mc:Ignorable="w14 w15 w16se w16cid w16 w16cex">
+<w:styles xmlns:mc="http://schemas.openxmlformats.org/markup-compatibility/2006" xmlns:r="http://schemas.openxmlformats.org/officeDocument/2006/relationships" xmlns:w="http://schemas.openxmlformats.org/wordprocessingml/2006/main" xmlns:w14="http://schemas.microsoft.com/office/word/2010/wordml" xmlns:w15="http://schemas.microsoft.com/office/word/2012/wordml" xmlns:w16cex="http://schemas.microsoft.com/office/word/2018/wordml/cex" xmlns:w16cid="http://schemas.microsoft.com/office/word/2016/wordml/cid" xmlns:w16="http://schemas.microsoft.com/office/word/2018/wordml" xmlns:w16sdtdh="http://schemas.microsoft.com/office/word/2020/wordml/sdtdatahash" xmlns:w16se="http://schemas.microsoft.com/office/word/2015/wordml/symex" mc:Ignorable="w14 w15 w16se w16cid w16 w16cex w16sdtdh">
   <w:docDefaults>
     <w:rPrDefault>
       <w:rPr>

</xml_diff>